<commit_message>
fix input data for fight and upload problem
</commit_message>
<xml_diff>
--- a/Fight/Fight.docx
+++ b/Fight/Fight.docx
@@ -11,6 +11,7 @@
           <w:sz w:val="32"/>
         </w:rPr>
       </w:pPr>
+      <w:bookmarkStart w:id="0" w:name="_Hlk24662892"/>
       <w:r>
         <w:rPr>
           <w:rFonts w:ascii="Arial" w:hAnsi="Arial"/>
@@ -19,8 +20,8 @@
         </w:rPr>
         <w:t>6</w:t>
       </w:r>
-      <w:bookmarkStart w:id="0" w:name="_GoBack"/>
-      <w:bookmarkEnd w:id="0"/>
+      <w:bookmarkStart w:id="1" w:name="_GoBack"/>
+      <w:bookmarkEnd w:id="1"/>
       <w:r>
         <w:rPr>
           <w:rFonts w:ascii="Arial" w:hAnsi="Arial"/>
@@ -86,7 +87,28 @@
     </w:p>
     <w:p>
       <w:r>
-        <w:t xml:space="preserve">The first line of input will contain </w:t>
+        <w:t xml:space="preserve">The first line of input will contain a single integer </w:t>
+      </w:r>
+      <w:r>
+        <w:rPr>
+          <w:rFonts w:ascii="Courier New" w:hAnsi="Courier New" w:cs="Courier New"/>
+        </w:rPr>
+        <w:t>n</w:t>
+      </w:r>
+      <w:r>
+        <w:t xml:space="preserve"> that indicates </w:t>
+      </w:r>
+      <w:r>
+        <w:t xml:space="preserve">the number of distinct items being sold. </w:t>
+      </w:r>
+      <w:r>
+        <w:t xml:space="preserve">The first line of </w:t>
+      </w:r>
+      <w:r>
+        <w:t>each test case</w:t>
+      </w:r>
+      <w:r>
+        <w:t xml:space="preserve"> will contain </w:t>
       </w:r>
       <w:r>
         <w:t xml:space="preserve">the name of the first contestant, the contestant’s health, the contestant’s attack strength, and the contestant’s attack rate. </w:t>
@@ -98,7 +120,7 @@
         <w:t>second</w:t>
       </w:r>
       <w:r>
-        <w:t xml:space="preserve"> line of input will contain </w:t>
+        <w:t xml:space="preserve"> line will contain </w:t>
       </w:r>
       <w:r>
         <w:t>the name of the second contestant, the contestant’s health, the contestant’s attack strength, and the contestant’s attack rate.</w:t>
@@ -177,7 +199,7 @@
           <w:rFonts w:ascii="Courier New" w:eastAsia="Calibri" w:hAnsi="Courier New" w:cs="Courier New"/>
           <w:lang w:eastAsia="en-US"/>
         </w:rPr>
-        <w:t>Superman 160 5 5</w:t>
+        <w:t>3</w:t>
       </w:r>
     </w:p>
     <w:p>
@@ -196,7 +218,120 @@
           <w:rFonts w:ascii="Courier New" w:eastAsia="Calibri" w:hAnsi="Courier New" w:cs="Courier New"/>
           <w:lang w:eastAsia="en-US"/>
         </w:rPr>
+        <w:t>Superman 160 5 5</w:t>
+      </w:r>
+    </w:p>
+    <w:p>
+      <w:pPr>
+        <w:suppressAutoHyphens w:val="0"/>
+        <w:autoSpaceDE w:val="0"/>
+        <w:autoSpaceDN w:val="0"/>
+        <w:adjustRightInd w:val="0"/>
+        <w:rPr>
+          <w:rFonts w:ascii="Courier New" w:eastAsia="Calibri" w:hAnsi="Courier New" w:cs="Courier New"/>
+          <w:lang w:eastAsia="en-US"/>
+        </w:rPr>
+      </w:pPr>
+      <w:r>
+        <w:rPr>
+          <w:rFonts w:ascii="Courier New" w:eastAsia="Calibri" w:hAnsi="Courier New" w:cs="Courier New"/>
+          <w:lang w:eastAsia="en-US"/>
+        </w:rPr>
         <w:t>Goku 200 5 4</w:t>
+      </w:r>
+    </w:p>
+    <w:p>
+      <w:pPr>
+        <w:suppressAutoHyphens w:val="0"/>
+        <w:autoSpaceDE w:val="0"/>
+        <w:autoSpaceDN w:val="0"/>
+        <w:adjustRightInd w:val="0"/>
+        <w:rPr>
+          <w:rFonts w:ascii="Courier New" w:eastAsia="Calibri" w:hAnsi="Courier New" w:cs="Courier New"/>
+          <w:lang w:eastAsia="en-US"/>
+        </w:rPr>
+      </w:pPr>
+      <w:r>
+        <w:rPr>
+          <w:rFonts w:ascii="Courier New" w:eastAsia="Calibri" w:hAnsi="Courier New" w:cs="Courier New"/>
+          <w:lang w:eastAsia="en-US"/>
+        </w:rPr>
+        <w:t>Bob 10 2 5</w:t>
+      </w:r>
+    </w:p>
+    <w:p>
+      <w:pPr>
+        <w:suppressAutoHyphens w:val="0"/>
+        <w:autoSpaceDE w:val="0"/>
+        <w:autoSpaceDN w:val="0"/>
+        <w:adjustRightInd w:val="0"/>
+        <w:rPr>
+          <w:rFonts w:ascii="Courier New" w:eastAsia="Calibri" w:hAnsi="Courier New" w:cs="Courier New"/>
+          <w:lang w:eastAsia="en-US"/>
+        </w:rPr>
+      </w:pPr>
+      <w:r>
+        <w:rPr>
+          <w:rFonts w:ascii="Courier New" w:eastAsia="Calibri" w:hAnsi="Courier New" w:cs="Courier New"/>
+          <w:lang w:eastAsia="en-US"/>
+        </w:rPr>
+        <w:t>Jeff 20 2 5</w:t>
+      </w:r>
+    </w:p>
+    <w:p>
+      <w:pPr>
+        <w:suppressAutoHyphens w:val="0"/>
+        <w:autoSpaceDE w:val="0"/>
+        <w:autoSpaceDN w:val="0"/>
+        <w:adjustRightInd w:val="0"/>
+        <w:rPr>
+          <w:rFonts w:ascii="Courier New" w:eastAsia="Calibri" w:hAnsi="Courier New" w:cs="Courier New"/>
+          <w:lang w:eastAsia="en-US"/>
+        </w:rPr>
+      </w:pPr>
+      <w:proofErr w:type="spellStart"/>
+      <w:r>
+        <w:rPr>
+          <w:rFonts w:ascii="Courier New" w:eastAsia="Calibri" w:hAnsi="Courier New" w:cs="Courier New"/>
+          <w:lang w:eastAsia="en-US"/>
+        </w:rPr>
+        <w:t>Asdf</w:t>
+      </w:r>
+      <w:proofErr w:type="spellEnd"/>
+      <w:r>
+        <w:rPr>
+          <w:rFonts w:ascii="Courier New" w:eastAsia="Calibri" w:hAnsi="Courier New" w:cs="Courier New"/>
+          <w:lang w:eastAsia="en-US"/>
+        </w:rPr>
+        <w:t xml:space="preserve"> 10 2 10</w:t>
+      </w:r>
+    </w:p>
+    <w:p>
+      <w:pPr>
+        <w:suppressAutoHyphens w:val="0"/>
+        <w:autoSpaceDE w:val="0"/>
+        <w:autoSpaceDN w:val="0"/>
+        <w:adjustRightInd w:val="0"/>
+        <w:rPr>
+          <w:rFonts w:ascii="Courier New" w:eastAsia="Calibri" w:hAnsi="Courier New" w:cs="Courier New"/>
+          <w:lang w:eastAsia="en-US"/>
+        </w:rPr>
+      </w:pPr>
+      <w:proofErr w:type="spellStart"/>
+      <w:r>
+        <w:rPr>
+          <w:rFonts w:ascii="Courier New" w:eastAsia="Calibri" w:hAnsi="Courier New" w:cs="Courier New"/>
+          <w:lang w:eastAsia="en-US"/>
+        </w:rPr>
+        <w:t>Hjkl</w:t>
+      </w:r>
+      <w:proofErr w:type="spellEnd"/>
+      <w:r>
+        <w:rPr>
+          <w:rFonts w:ascii="Courier New" w:eastAsia="Calibri" w:hAnsi="Courier New" w:cs="Courier New"/>
+          <w:lang w:eastAsia="en-US"/>
+        </w:rPr>
+        <w:t xml:space="preserve"> 10 2 5</w:t>
       </w:r>
     </w:p>
     <w:p>
@@ -241,6 +376,43 @@
         </w:rPr>
         <w:t>TIE</w:t>
       </w:r>
+    </w:p>
+    <w:bookmarkEnd w:id="0"/>
+    <w:p>
+      <w:pPr>
+        <w:rPr>
+          <w:rFonts w:ascii="Courier New" w:eastAsia="Calibri" w:hAnsi="Courier New" w:cs="Courier New"/>
+          <w:color w:val="000000"/>
+          <w:lang w:eastAsia="en-US"/>
+        </w:rPr>
+      </w:pPr>
+      <w:r>
+        <w:rPr>
+          <w:rFonts w:ascii="Courier New" w:eastAsia="Calibri" w:hAnsi="Courier New" w:cs="Courier New"/>
+          <w:color w:val="000000"/>
+          <w:lang w:eastAsia="en-US"/>
+        </w:rPr>
+        <w:t>Jeff</w:t>
+      </w:r>
+    </w:p>
+    <w:p>
+      <w:pPr>
+        <w:rPr>
+          <w:rFonts w:ascii="Courier New" w:eastAsia="Calibri" w:hAnsi="Courier New" w:cs="Courier New"/>
+          <w:color w:val="000000"/>
+          <w:lang w:eastAsia="en-US"/>
+        </w:rPr>
+      </w:pPr>
+      <w:proofErr w:type="spellStart"/>
+      <w:r>
+        <w:rPr>
+          <w:rFonts w:ascii="Courier New" w:eastAsia="Calibri" w:hAnsi="Courier New" w:cs="Courier New"/>
+          <w:color w:val="000000"/>
+          <w:lang w:eastAsia="en-US"/>
+        </w:rPr>
+        <w:t>Asdf</w:t>
+      </w:r>
+      <w:proofErr w:type="spellEnd"/>
     </w:p>
     <w:p>
       <w:pPr>

</xml_diff>